<commit_message>
Started host-side opacity implementation.
</commit_message>
<xml_diff>
--- a/Protocols.docx
+++ b/Protocols.docx
@@ -7,13 +7,7 @@
         <w:fldChar w:fldCharType="begin"/>
       </w:r>
       <w:r>
-        <w:instrText xml:space="preserve"> HYPERLINK "</w:instrText>
-      </w:r>
-      <w:r>
-        <w:instrText>https://www.securetechalliance.org/resources/pdf/OPACITY_Overview%203.8.pdf</w:instrText>
-      </w:r>
-      <w:r>
-        <w:instrText xml:space="preserve">" </w:instrText>
+        <w:instrText xml:space="preserve"> HYPERLINK "https://www.securetechalliance.org/resources/pdf/OPACITY_Overview%203.8.pdf" </w:instrText>
       </w:r>
       <w:r>
         <w:fldChar w:fldCharType="separate"/>
@@ -25,6 +19,9 @@
         <w:t>https://www.securetechalliance.org/resources/pdf/OPACITY_Overview%203.8.pdf</w:t>
       </w:r>
       <w:r>
+        <w:rPr>
+          <w:rStyle w:val="Hyperlink"/>
+        </w:rPr>
         <w:fldChar w:fldCharType="end"/>
       </w:r>
     </w:p>
@@ -40,6 +37,11 @@
     </w:p>
     <w:p>
       <w:r>
+        <w:t>Modification of ECDSA?</w:t>
+      </w:r>
+    </w:p>
+    <w:p>
+      <w:r>
         <w:t>Protocol suite for authentication and key agreement optimized for contactless transactions.</w:t>
       </w:r>
     </w:p>
@@ -93,7 +95,13 @@
         </w:numPr>
       </w:pPr>
       <w:r>
-        <w:t>Forward Secrecy (FS) requires static PKI credential stored on terminal, but enhanced privacy protection</w:t>
+        <w:t>Forward Secrecy (FS)</w:t>
+      </w:r>
+      <w:r>
+        <w:t xml:space="preserve"> (or is it Full Secrecy?)</w:t>
+      </w:r>
+      <w:r>
+        <w:t xml:space="preserve"> requires static PKI credential stored on terminal, but enhanced privacy protection</w:t>
       </w:r>
     </w:p>
     <w:p>
@@ -184,10 +192,1192 @@
         </w:drawing>
       </w:r>
     </w:p>
+    <w:p>
+      <w:r>
+        <w:lastRenderedPageBreak/>
+        <w:t xml:space="preserve">Result of joint effort by HID global and the US DoD. </w:t>
+      </w:r>
+    </w:p>
+    <w:p>
+      <w:r>
+        <w:t>Full secrecy – ensure identity of cardholder is not compromised. Many readers (esp. old readers) can’t contain secrets, don’t have dedicated security module.</w:t>
+      </w:r>
+    </w:p>
+    <w:p>
+      <w:r>
+        <w:t>ZKM provides card authentication but not terminal authentication and should only be used where terminals are known and trusted.</w:t>
+      </w:r>
+      <w:r>
+        <w:t xml:space="preserve"> Do any/all Cambridge terminals not have a SAM?</w:t>
+      </w:r>
+    </w:p>
+    <w:p>
+      <w:r>
+        <w:t xml:space="preserve">Opacity protocols are a single command-response transaction. (What would generic EC </w:t>
+      </w:r>
+      <w:proofErr w:type="spellStart"/>
+      <w:r>
+        <w:t>algo</w:t>
+      </w:r>
+      <w:proofErr w:type="spellEnd"/>
+      <w:r>
+        <w:t xml:space="preserve"> look like?)</w:t>
+      </w:r>
+    </w:p>
+    <w:p>
+      <w:r>
+        <w:t xml:space="preserve">OPACITY keys not strictly defined. Assumed they are unique authentication keys likely generated on the ICC and never shared. </w:t>
+      </w:r>
+    </w:p>
+    <w:p>
+      <w:r>
+        <w:t>ZKM is mainly an ICC internal authentication protocol and key agreement using EC cryptography.</w:t>
+      </w:r>
+    </w:p>
+    <w:p>
+      <w:r>
+        <w:t xml:space="preserve">Key agreement: </w:t>
+      </w:r>
+    </w:p>
+    <w:p>
+      <w:pPr>
+        <w:pStyle w:val="ListParagraph"/>
+        <w:numPr>
+          <w:ilvl w:val="0"/>
+          <w:numId w:val="5"/>
+        </w:numPr>
+      </w:pPr>
+      <w:r>
+        <w:t>Key establishment prerequisite must be executed on both sides prior to executing the protocol. Each party has copy of same set of domain parameters and obtain assurance of these parameters.</w:t>
+      </w:r>
+    </w:p>
+    <w:p>
+      <w:pPr>
+        <w:pStyle w:val="ListParagraph"/>
+        <w:numPr>
+          <w:ilvl w:val="0"/>
+          <w:numId w:val="5"/>
+        </w:numPr>
+      </w:pPr>
+      <w:r>
+        <w:t xml:space="preserve">Prerequisites for </w:t>
+      </w:r>
+      <w:proofErr w:type="gramStart"/>
+      <w:r>
+        <w:t>C(</w:t>
+      </w:r>
+      <w:proofErr w:type="gramEnd"/>
+      <w:r>
+        <w:t>1,1) ECC CDH mode applied. Requirements of one pass Diffie-Hellman must be applied.</w:t>
+      </w:r>
+    </w:p>
+    <w:p>
+      <w:pPr>
+        <w:pStyle w:val="ListParagraph"/>
+        <w:numPr>
+          <w:ilvl w:val="0"/>
+          <w:numId w:val="5"/>
+        </w:numPr>
+      </w:pPr>
+      <w:r>
+        <w:t>Key derivation function is concatenation of KDF, specified in NIST SP800-56A 5.8.1.</w:t>
+      </w:r>
+    </w:p>
+    <w:p>
+      <w:pPr>
+        <w:pStyle w:val="ListParagraph"/>
+        <w:numPr>
+          <w:ilvl w:val="0"/>
+          <w:numId w:val="5"/>
+        </w:numPr>
+      </w:pPr>
+      <w:r>
+        <w:t>Key conf</w:t>
+      </w:r>
+      <w:r>
+        <w:t>irmation follows NIST SP 800-56A</w:t>
+      </w:r>
+      <w:r>
+        <w:t xml:space="preserve"> 8.4.9</w:t>
+      </w:r>
+    </w:p>
+    <w:p>
+      <w:r>
+        <w:t>Initial host state:</w:t>
+      </w:r>
+    </w:p>
+    <w:p>
+      <w:pPr>
+        <w:pStyle w:val="ListParagraph"/>
+        <w:numPr>
+          <w:ilvl w:val="0"/>
+          <w:numId w:val="6"/>
+        </w:numPr>
+      </w:pPr>
+      <w:r>
+        <w:t>Client app on host that can implement crypto functions.</w:t>
+      </w:r>
+    </w:p>
+    <w:p>
+      <w:pPr>
+        <w:pStyle w:val="ListParagraph"/>
+        <w:numPr>
+          <w:ilvl w:val="0"/>
+          <w:numId w:val="6"/>
+        </w:numPr>
+      </w:pPr>
+      <w:r>
+        <w:t>Access to registry of host-ICC pairing records to support persistent binding capability. Each record includes ICC record identifier (key) and one-time shared secret valid for next communication.</w:t>
+      </w:r>
+    </w:p>
+    <w:p>
+      <w:pPr>
+        <w:pStyle w:val="ListParagraph"/>
+        <w:numPr>
+          <w:ilvl w:val="0"/>
+          <w:numId w:val="6"/>
+        </w:numPr>
+      </w:pPr>
+      <w:r>
+        <w:t xml:space="preserve">If </w:t>
+      </w:r>
+      <w:proofErr w:type="spellStart"/>
+      <w:r>
+        <w:t>auth</w:t>
+      </w:r>
+      <w:proofErr w:type="spellEnd"/>
+      <w:r>
+        <w:t xml:space="preserve"> settings are variable, client ensures </w:t>
+      </w:r>
+      <w:proofErr w:type="spellStart"/>
+      <w:r>
+        <w:t>auth</w:t>
+      </w:r>
+      <w:proofErr w:type="spellEnd"/>
+      <w:r>
+        <w:t xml:space="preserve"> method and parameters are set.</w:t>
+      </w:r>
+    </w:p>
+    <w:p>
+      <w:pPr>
+        <w:pStyle w:val="ListParagraph"/>
+        <w:numPr>
+          <w:ilvl w:val="0"/>
+          <w:numId w:val="6"/>
+        </w:numPr>
+      </w:pPr>
+      <w:r>
+        <w:t>Etc.</w:t>
+      </w:r>
+    </w:p>
+    <w:p>
+      <w:r>
+        <w:t>Initial ICC state:</w:t>
+      </w:r>
+    </w:p>
+    <w:p>
+      <w:pPr>
+        <w:pStyle w:val="ListParagraph"/>
+        <w:numPr>
+          <w:ilvl w:val="0"/>
+          <w:numId w:val="7"/>
+        </w:numPr>
+      </w:pPr>
+      <w:r>
+        <w:t>CVC root public key for on-card verification of client CVC. May be determined by client ID number.</w:t>
+      </w:r>
+    </w:p>
+    <w:p>
+      <w:pPr>
+        <w:pStyle w:val="ListParagraph"/>
+        <w:numPr>
+          <w:ilvl w:val="0"/>
+          <w:numId w:val="7"/>
+        </w:numPr>
+      </w:pPr>
+      <w:r>
+        <w:t>Access to registry of host pairing records needed for persistent binding. Includes host ID, one-time ICC ID used last session, and one-time secret valid for next session.</w:t>
+      </w:r>
+    </w:p>
+    <w:p>
+      <w:pPr>
+        <w:pStyle w:val="ListParagraph"/>
+        <w:numPr>
+          <w:ilvl w:val="0"/>
+          <w:numId w:val="7"/>
+        </w:numPr>
+      </w:pPr>
+      <w:r>
+        <w:t xml:space="preserve">Access to card </w:t>
+      </w:r>
+      <w:proofErr w:type="spellStart"/>
+      <w:r>
+        <w:t>auth</w:t>
+      </w:r>
+      <w:proofErr w:type="spellEnd"/>
+      <w:r>
+        <w:t xml:space="preserve"> key, card CVC</w:t>
+      </w:r>
+    </w:p>
+    <w:p>
+      <w:pPr>
+        <w:pStyle w:val="ListParagraph"/>
+        <w:numPr>
+          <w:ilvl w:val="0"/>
+          <w:numId w:val="7"/>
+        </w:numPr>
+      </w:pPr>
+      <w:r>
+        <w:t>Execute establishment preparations prior to launching protocol defined in NIST 800-56A figure 1</w:t>
+      </w:r>
+    </w:p>
+    <w:p>
+      <w:pPr>
+        <w:rPr>
+          <w:sz w:val="28"/>
+        </w:rPr>
+      </w:pPr>
+      <w:r>
+        <w:rPr>
+          <w:sz w:val="28"/>
+        </w:rPr>
+        <w:t>Protocol:</w:t>
+      </w:r>
+    </w:p>
+    <w:p>
+      <w:r>
+        <w:t>Base protocol client-side:</w:t>
+      </w:r>
+    </w:p>
+    <w:p>
+      <w:pPr>
+        <w:pStyle w:val="ListParagraph"/>
+        <w:numPr>
+          <w:ilvl w:val="0"/>
+          <w:numId w:val="8"/>
+        </w:numPr>
+      </w:pPr>
+      <w:r>
+        <w:t>Generate ephemeral key pair. SAM does GEN_KEY_PAIR(</w:t>
+      </w:r>
+      <w:proofErr w:type="spellStart"/>
+      <w:proofErr w:type="gramStart"/>
+      <w:r>
+        <w:t>D</w:t>
+      </w:r>
+      <w:r>
+        <w:rPr>
+          <w:vertAlign w:val="subscript"/>
+        </w:rPr>
+        <w:t>eH</w:t>
+      </w:r>
+      <w:r>
+        <w:t>;Q</w:t>
+      </w:r>
+      <w:r>
+        <w:rPr>
+          <w:vertAlign w:val="subscript"/>
+        </w:rPr>
+        <w:t>eH</w:t>
+      </w:r>
+      <w:proofErr w:type="spellEnd"/>
+      <w:proofErr w:type="gramEnd"/>
+      <w:r>
+        <w:t xml:space="preserve">), returns </w:t>
+      </w:r>
+      <w:proofErr w:type="spellStart"/>
+      <w:r>
+        <w:t>Q</w:t>
+      </w:r>
+      <w:r>
+        <w:rPr>
+          <w:vertAlign w:val="subscript"/>
+        </w:rPr>
+        <w:t>eH</w:t>
+      </w:r>
+      <w:proofErr w:type="spellEnd"/>
+      <w:r>
+        <w:t>.</w:t>
+      </w:r>
+      <w:r>
+        <w:t xml:space="preserve"> Ephemeral means only used for this session.</w:t>
+      </w:r>
+      <w:r>
+        <w:t xml:space="preserve"> Do this via elliptic curve crypto.</w:t>
+      </w:r>
+    </w:p>
+    <w:p>
+      <w:pPr>
+        <w:pStyle w:val="ListParagraph"/>
+        <w:numPr>
+          <w:ilvl w:val="0"/>
+          <w:numId w:val="8"/>
+        </w:numPr>
+      </w:pPr>
+      <w:r>
+        <w:t xml:space="preserve">Send ICC </w:t>
+      </w:r>
+      <w:proofErr w:type="spellStart"/>
+      <w:r>
+        <w:t>auth</w:t>
+      </w:r>
+      <w:proofErr w:type="spellEnd"/>
+      <w:r>
+        <w:t xml:space="preserve"> request </w:t>
+      </w:r>
+      <w:proofErr w:type="spellStart"/>
+      <w:r>
+        <w:t>ID</w:t>
+      </w:r>
+      <w:r>
+        <w:rPr>
+          <w:vertAlign w:val="subscript"/>
+        </w:rPr>
+        <w:t>sH</w:t>
+      </w:r>
+      <w:proofErr w:type="spellEnd"/>
+      <w:r>
+        <w:t>||</w:t>
+      </w:r>
+      <w:proofErr w:type="spellStart"/>
+      <w:r>
+        <w:t>Q</w:t>
+      </w:r>
+      <w:r>
+        <w:rPr>
+          <w:vertAlign w:val="subscript"/>
+        </w:rPr>
+        <w:t>eH</w:t>
+      </w:r>
+      <w:proofErr w:type="spellEnd"/>
+      <w:r>
+        <w:t>.</w:t>
+      </w:r>
+    </w:p>
+    <w:p>
+      <w:r>
+        <w:t>ICC:</w:t>
+      </w:r>
+    </w:p>
+    <w:p>
+      <w:pPr>
+        <w:pStyle w:val="ListParagraph"/>
+        <w:numPr>
+          <w:ilvl w:val="0"/>
+          <w:numId w:val="9"/>
+        </w:numPr>
+      </w:pPr>
+      <w:proofErr w:type="spellStart"/>
+      <w:r>
+        <w:lastRenderedPageBreak/>
+        <w:t>ID</w:t>
+      </w:r>
+      <w:r>
+        <w:rPr>
+          <w:vertAlign w:val="subscript"/>
+        </w:rPr>
+        <w:t>sC</w:t>
+      </w:r>
+      <w:proofErr w:type="spellEnd"/>
+      <w:r>
+        <w:t xml:space="preserve"> = T</w:t>
+      </w:r>
+      <w:r>
+        <w:rPr>
+          <w:vertAlign w:val="subscript"/>
+        </w:rPr>
+        <w:t>8</w:t>
+      </w:r>
+      <w:r>
+        <w:t>(HASH(C</w:t>
+      </w:r>
+      <w:r>
+        <w:rPr>
+          <w:vertAlign w:val="subscript"/>
+        </w:rPr>
+        <w:t>C</w:t>
+      </w:r>
+      <w:r>
+        <w:t>)) (may already be computed)</w:t>
+      </w:r>
+    </w:p>
+    <w:p>
+      <w:pPr>
+        <w:pStyle w:val="ListParagraph"/>
+        <w:numPr>
+          <w:ilvl w:val="0"/>
+          <w:numId w:val="9"/>
+        </w:numPr>
+      </w:pPr>
+      <w:r>
+        <w:t xml:space="preserve">Validate </w:t>
+      </w:r>
+      <w:proofErr w:type="spellStart"/>
+      <w:r>
+        <w:t>Q</w:t>
+      </w:r>
+      <w:r>
+        <w:rPr>
+          <w:vertAlign w:val="subscript"/>
+        </w:rPr>
+        <w:t>eH</w:t>
+      </w:r>
+      <w:proofErr w:type="spellEnd"/>
+      <w:r>
+        <w:t xml:space="preserve"> belongs to EC domain.</w:t>
+      </w:r>
+    </w:p>
+    <w:p>
+      <w:pPr>
+        <w:pStyle w:val="ListParagraph"/>
+        <w:numPr>
+          <w:ilvl w:val="0"/>
+          <w:numId w:val="9"/>
+        </w:numPr>
+      </w:pPr>
+      <w:r>
+        <w:t>Z = EC_DH(</w:t>
+      </w:r>
+      <w:proofErr w:type="spellStart"/>
+      <w:proofErr w:type="gramStart"/>
+      <w:r>
+        <w:t>d</w:t>
+      </w:r>
+      <w:r>
+        <w:rPr>
+          <w:vertAlign w:val="subscript"/>
+        </w:rPr>
+        <w:t>C</w:t>
+      </w:r>
+      <w:r>
+        <w:t>;Q</w:t>
+      </w:r>
+      <w:r>
+        <w:rPr>
+          <w:vertAlign w:val="subscript"/>
+        </w:rPr>
+        <w:t>eH</w:t>
+      </w:r>
+      <w:proofErr w:type="spellEnd"/>
+      <w:proofErr w:type="gramEnd"/>
+      <w:r>
+        <w:t>)</w:t>
+      </w:r>
+    </w:p>
+    <w:p>
+      <w:pPr>
+        <w:pStyle w:val="ListParagraph"/>
+        <w:numPr>
+          <w:ilvl w:val="0"/>
+          <w:numId w:val="9"/>
+        </w:numPr>
+      </w:pPr>
+      <w:r>
+        <w:t>Generate nonce N</w:t>
+      </w:r>
+      <w:r>
+        <w:rPr>
+          <w:vertAlign w:val="subscript"/>
+        </w:rPr>
+        <w:t>C</w:t>
+      </w:r>
+      <w:r>
+        <w:t>.</w:t>
+      </w:r>
+    </w:p>
+    <w:p>
+      <w:pPr>
+        <w:pStyle w:val="ListParagraph"/>
+        <w:numPr>
+          <w:ilvl w:val="0"/>
+          <w:numId w:val="9"/>
+        </w:numPr>
+      </w:pPr>
+      <w:r>
+        <w:t>SK</w:t>
+      </w:r>
+      <w:r>
+        <w:rPr>
+          <w:vertAlign w:val="subscript"/>
+        </w:rPr>
+        <w:t>CFRM</w:t>
+      </w:r>
+      <w:r>
+        <w:t>||SK</w:t>
+      </w:r>
+      <w:r>
+        <w:rPr>
+          <w:vertAlign w:val="subscript"/>
+        </w:rPr>
+        <w:t>MAC</w:t>
+      </w:r>
+      <w:r>
+        <w:t>||SK</w:t>
+      </w:r>
+      <w:r>
+        <w:rPr>
+          <w:vertAlign w:val="subscript"/>
+        </w:rPr>
+        <w:t>ENC</w:t>
+      </w:r>
+      <w:r>
+        <w:t>||SK</w:t>
+      </w:r>
+      <w:r>
+        <w:rPr>
+          <w:vertAlign w:val="subscript"/>
+        </w:rPr>
+        <w:t>RMAC</w:t>
+      </w:r>
+      <w:r>
+        <w:t>||</w:t>
+      </w:r>
+      <w:proofErr w:type="spellStart"/>
+      <w:r>
+        <w:t>NextZ</w:t>
+      </w:r>
+      <w:proofErr w:type="spellEnd"/>
+      <w:r>
+        <w:t xml:space="preserve"> = </w:t>
+      </w:r>
+      <w:proofErr w:type="gramStart"/>
+      <w:r>
+        <w:t>KDF(</w:t>
+      </w:r>
+      <w:proofErr w:type="gramEnd"/>
+      <w:r>
+        <w:t xml:space="preserve">Z, </w:t>
+      </w:r>
+      <w:proofErr w:type="spellStart"/>
+      <w:r>
+        <w:t>len</w:t>
+      </w:r>
+      <w:proofErr w:type="spellEnd"/>
+      <w:r>
+        <w:t>, info(</w:t>
+      </w:r>
+      <w:proofErr w:type="spellStart"/>
+      <w:r>
+        <w:t>ID</w:t>
+      </w:r>
+      <w:r>
+        <w:rPr>
+          <w:vertAlign w:val="subscript"/>
+        </w:rPr>
+        <w:t>sC</w:t>
+      </w:r>
+      <w:proofErr w:type="spellEnd"/>
+      <w:r>
+        <w:t xml:space="preserve">, </w:t>
+      </w:r>
+      <w:proofErr w:type="spellStart"/>
+      <w:r>
+        <w:t>ID</w:t>
+      </w:r>
+      <w:r>
+        <w:rPr>
+          <w:vertAlign w:val="subscript"/>
+        </w:rPr>
+        <w:t>sH</w:t>
+      </w:r>
+      <w:proofErr w:type="spellEnd"/>
+      <w:r>
+        <w:t>, T</w:t>
+      </w:r>
+      <w:r>
+        <w:rPr>
+          <w:vertAlign w:val="subscript"/>
+        </w:rPr>
+        <w:t>16</w:t>
+      </w:r>
+      <w:r>
+        <w:t>(</w:t>
+      </w:r>
+      <w:proofErr w:type="spellStart"/>
+      <w:r>
+        <w:t>Q</w:t>
+      </w:r>
+      <w:r>
+        <w:rPr>
+          <w:vertAlign w:val="subscript"/>
+        </w:rPr>
+        <w:t>eH</w:t>
+      </w:r>
+      <w:proofErr w:type="spellEnd"/>
+      <w:r>
+        <w:t>), N</w:t>
+      </w:r>
+      <w:r>
+        <w:rPr>
+          <w:vertAlign w:val="subscript"/>
+        </w:rPr>
+        <w:t>C</w:t>
+      </w:r>
+      <w:r>
+        <w:t>))</w:t>
+      </w:r>
+    </w:p>
+    <w:p>
+      <w:pPr>
+        <w:pStyle w:val="ListParagraph"/>
+        <w:numPr>
+          <w:ilvl w:val="0"/>
+          <w:numId w:val="9"/>
+        </w:numPr>
+      </w:pPr>
+      <w:proofErr w:type="spellStart"/>
+      <w:r>
+        <w:t>Zeroize</w:t>
+      </w:r>
+      <w:proofErr w:type="spellEnd"/>
+      <w:r>
+        <w:t xml:space="preserve"> Z. (?)</w:t>
+      </w:r>
+    </w:p>
+    <w:p>
+      <w:pPr>
+        <w:pStyle w:val="ListParagraph"/>
+        <w:numPr>
+          <w:ilvl w:val="0"/>
+          <w:numId w:val="9"/>
+        </w:numPr>
+      </w:pPr>
+      <w:r>
+        <w:t>Etc, not going to copy entire thing. Page 31 of OPACITY spec.</w:t>
+      </w:r>
+    </w:p>
+    <w:p>
+      <w:pPr>
+        <w:pStyle w:val="ListParagraph"/>
+        <w:numPr>
+          <w:ilvl w:val="0"/>
+          <w:numId w:val="9"/>
+        </w:numPr>
+      </w:pPr>
+    </w:p>
+    <w:p>
+      <w:r>
+        <w:t xml:space="preserve">Found python </w:t>
+      </w:r>
+      <w:proofErr w:type="spellStart"/>
+      <w:r>
+        <w:t>ecdsa</w:t>
+      </w:r>
+      <w:proofErr w:type="spellEnd"/>
+      <w:r>
+        <w:t xml:space="preserve"> package</w:t>
+      </w:r>
+      <w:r>
+        <w:t xml:space="preserve">. Should I </w:t>
+      </w:r>
+      <w:proofErr w:type="gramStart"/>
+      <w:r>
+        <w:t>look into</w:t>
+      </w:r>
+      <w:proofErr w:type="gramEnd"/>
+      <w:r>
+        <w:t xml:space="preserve"> </w:t>
+      </w:r>
+      <w:proofErr w:type="spellStart"/>
+      <w:r>
+        <w:t>fastecdsa</w:t>
+      </w:r>
+      <w:proofErr w:type="spellEnd"/>
+      <w:r>
+        <w:t xml:space="preserve">? Potentially </w:t>
+      </w:r>
+      <w:r>
+        <w:t>25x faster but appears to use Unix-specific library</w:t>
+      </w:r>
+      <w:r>
+        <w:t xml:space="preserve"> so maybe can’t have it on Windows. C++ implementation about 30-40x faster than </w:t>
+      </w:r>
+      <w:proofErr w:type="spellStart"/>
+      <w:r>
+        <w:t>ecdsa</w:t>
+      </w:r>
+      <w:proofErr w:type="spellEnd"/>
+      <w:r>
+        <w:t xml:space="preserve">. </w:t>
+      </w:r>
+      <w:proofErr w:type="gramStart"/>
+      <w:r>
+        <w:t>Look into</w:t>
+      </w:r>
+      <w:proofErr w:type="gramEnd"/>
+      <w:r>
+        <w:t xml:space="preserve"> optimisation as optional extension.</w:t>
+      </w:r>
+    </w:p>
+    <w:p>
+      <w:r>
+        <w:t>DSA faster to sign, slower to verify than RSA. Good because card does signing. (True?)</w:t>
+      </w:r>
+    </w:p>
+    <w:p>
+      <w:r>
+        <w:t>Note: talk about quantum computing implications for this (and other) algorithms.</w:t>
+      </w:r>
+    </w:p>
+    <w:p>
+      <w:r>
+        <w:t xml:space="preserve">Use ECDSA 256, SHA 256, AES 128, </w:t>
+      </w:r>
+      <w:r>
+        <w:t xml:space="preserve">16B </w:t>
+      </w:r>
+      <w:proofErr w:type="spellStart"/>
+      <w:r>
+        <w:t>nonces</w:t>
+      </w:r>
+      <w:proofErr w:type="spellEnd"/>
+      <w:r>
+        <w:t>.</w:t>
+      </w:r>
+    </w:p>
+    <w:p>
+      <w:proofErr w:type="spellStart"/>
+      <w:r>
+        <w:t>C_icc</w:t>
+      </w:r>
+      <w:proofErr w:type="spellEnd"/>
+      <w:r>
+        <w:t xml:space="preserve"> format from annex B opacity spec:</w:t>
+      </w:r>
+    </w:p>
+    <w:p>
+      <w:pPr>
+        <w:pStyle w:val="ListParagraph"/>
+        <w:numPr>
+          <w:ilvl w:val="0"/>
+          <w:numId w:val="11"/>
+        </w:numPr>
+      </w:pPr>
+      <w:r>
+        <w:t>1B Credential Profile Identifier = 0x80</w:t>
+      </w:r>
+    </w:p>
+    <w:p>
+      <w:pPr>
+        <w:pStyle w:val="ListParagraph"/>
+        <w:numPr>
+          <w:ilvl w:val="0"/>
+          <w:numId w:val="11"/>
+        </w:numPr>
+      </w:pPr>
+      <w:r>
+        <w:t xml:space="preserve">8B Certificate issuer identification number = </w:t>
+      </w:r>
+      <w:proofErr w:type="spellStart"/>
+      <w:r>
+        <w:t>IssuerID</w:t>
+      </w:r>
+      <w:proofErr w:type="spellEnd"/>
+      <w:r>
+        <w:t xml:space="preserve"> (6B) || </w:t>
+      </w:r>
+      <w:proofErr w:type="spellStart"/>
+      <w:r>
+        <w:t>IssuerKeyID</w:t>
+      </w:r>
+      <w:proofErr w:type="spellEnd"/>
+      <w:r>
+        <w:t xml:space="preserve"> (2B). </w:t>
+      </w:r>
+      <w:proofErr w:type="spellStart"/>
+      <w:r>
+        <w:t>IssuerID</w:t>
+      </w:r>
+      <w:proofErr w:type="spellEnd"/>
+      <w:r>
+        <w:t xml:space="preserve"> a set number e.g. 6B of hash of name. </w:t>
+      </w:r>
+      <w:proofErr w:type="spellStart"/>
+      <w:r>
+        <w:t>keyID</w:t>
+      </w:r>
+      <w:proofErr w:type="spellEnd"/>
+      <w:r>
+        <w:t xml:space="preserve"> is signature verification public key number.</w:t>
+      </w:r>
+    </w:p>
+    <w:p>
+      <w:pPr>
+        <w:pStyle w:val="ListParagraph"/>
+        <w:numPr>
+          <w:ilvl w:val="0"/>
+          <w:numId w:val="11"/>
+        </w:numPr>
+      </w:pPr>
+      <w:r>
+        <w:t>L1 &lt;= 10B Globally Unique Identifier. Application specific, identify card/cardholder.</w:t>
+      </w:r>
+    </w:p>
+    <w:p>
+      <w:pPr>
+        <w:pStyle w:val="ListParagraph"/>
+        <w:numPr>
+          <w:ilvl w:val="0"/>
+          <w:numId w:val="11"/>
+        </w:numPr>
+      </w:pPr>
+      <w:r>
+        <w:t xml:space="preserve">L2 </w:t>
+      </w:r>
+      <w:proofErr w:type="spellStart"/>
+      <w:r>
+        <w:t>CardHolderPublicKey</w:t>
+      </w:r>
+      <w:proofErr w:type="spellEnd"/>
+      <w:r>
+        <w:t xml:space="preserve">. </w:t>
+      </w:r>
+      <w:r>
+        <w:t xml:space="preserve">76B total (2+8+2+65) </w:t>
+      </w:r>
+      <w:r>
+        <w:t>6B object identifier of algorithm, see annex for possible values. 86B public key encoded as 04||X||Y where (</w:t>
+      </w:r>
+      <w:proofErr w:type="gramStart"/>
+      <w:r>
+        <w:t>X,Y</w:t>
+      </w:r>
+      <w:proofErr w:type="gramEnd"/>
+      <w:r>
+        <w:t>) are coordinates on curve.</w:t>
+      </w:r>
+    </w:p>
+    <w:p>
+      <w:pPr>
+        <w:pStyle w:val="ListParagraph"/>
+        <w:numPr>
+          <w:ilvl w:val="0"/>
+          <w:numId w:val="11"/>
+        </w:numPr>
+      </w:pPr>
+      <w:r>
+        <w:t xml:space="preserve">L3 </w:t>
+      </w:r>
+      <w:proofErr w:type="spellStart"/>
+      <w:r>
+        <w:t>DigitalSignature</w:t>
+      </w:r>
+      <w:proofErr w:type="spellEnd"/>
+    </w:p>
+    <w:p>
+      <w:pPr>
+        <w:pStyle w:val="ListParagraph"/>
+        <w:numPr>
+          <w:ilvl w:val="0"/>
+          <w:numId w:val="11"/>
+        </w:numPr>
+      </w:pPr>
+      <w:r>
+        <w:t xml:space="preserve">1B </w:t>
+      </w:r>
+      <w:proofErr w:type="spellStart"/>
+      <w:r>
+        <w:t>RoleIdentifier</w:t>
+      </w:r>
+      <w:proofErr w:type="spellEnd"/>
+      <w:r>
+        <w:t>. Type of key this is.</w:t>
+      </w:r>
+    </w:p>
     <w:p/>
     <w:p>
       <w:r>
+        <w:t xml:space="preserve">Single-step </w:t>
+      </w:r>
+      <w:r>
+        <w:rPr>
+          <w:b/>
+        </w:rPr>
+        <w:t>Key Derivation Function</w:t>
+      </w:r>
+      <w:r>
+        <w:t xml:space="preserve"> spec: </w:t>
+      </w:r>
+    </w:p>
+    <w:p>
+      <w:r>
+        <w:t xml:space="preserve">input includes stared secret Z and other info. </w:t>
+      </w:r>
+      <w:proofErr w:type="spellStart"/>
+      <w:proofErr w:type="gramStart"/>
+      <w:r>
+        <w:t>Kdf</w:t>
+      </w:r>
+      <w:proofErr w:type="spellEnd"/>
+      <w:r>
+        <w:t>(</w:t>
+      </w:r>
+      <w:proofErr w:type="gramEnd"/>
+      <w:r>
+        <w:t>Z, …)</w:t>
+      </w:r>
+    </w:p>
+    <w:p>
+      <w:r>
+        <w:t>Auxiliary hash function H – either approved hash(x) function (800-56A 5.1 and 5.8.1), or HMAC-</w:t>
+      </w:r>
+      <w:proofErr w:type="gramStart"/>
+      <w:r>
+        <w:t>hash(</w:t>
+      </w:r>
+      <w:proofErr w:type="gramEnd"/>
+      <w:r>
+        <w:t>salt, x) function, instantiation of HMAC defined in FIPS 198, employing approved hash. Salt could be protocol nonce, shared value, or pre-determined constant.</w:t>
+      </w:r>
+    </w:p>
+    <w:p>
+      <w:r>
+        <w:t xml:space="preserve">Input: Z, byte string representing shared secret z. </w:t>
+      </w:r>
+      <w:proofErr w:type="spellStart"/>
+      <w:r>
+        <w:t>keydatalen</w:t>
+      </w:r>
+      <w:proofErr w:type="spellEnd"/>
+      <w:r>
+        <w:t xml:space="preserve">: length of secret keying material. Less than or equal to </w:t>
+      </w:r>
+      <w:proofErr w:type="spellStart"/>
+      <w:r>
+        <w:t>hashlen</w:t>
+      </w:r>
+      <w:proofErr w:type="spellEnd"/>
+      <w:r>
+        <w:t xml:space="preserve"> x (2</w:t>
+      </w:r>
+      <w:r>
+        <w:rPr>
+          <w:vertAlign w:val="superscript"/>
+        </w:rPr>
+        <w:t>32</w:t>
+      </w:r>
+      <w:r>
+        <w:t>-1).</w:t>
+      </w:r>
+    </w:p>
+    <w:p>
+      <w:r>
+        <w:t>Process:</w:t>
+      </w:r>
+    </w:p>
+    <w:p>
+      <w:pPr>
+        <w:pStyle w:val="ListParagraph"/>
+        <w:numPr>
+          <w:ilvl w:val="0"/>
+          <w:numId w:val="10"/>
+        </w:numPr>
+      </w:pPr>
+      <w:r>
+        <w:t xml:space="preserve">Repetitions = </w:t>
+      </w:r>
+      <w:proofErr w:type="spellStart"/>
+      <w:r>
+        <w:t>keydatalen</w:t>
+      </w:r>
+      <w:proofErr w:type="spellEnd"/>
+      <w:r>
+        <w:t xml:space="preserve"> / </w:t>
+      </w:r>
+      <w:proofErr w:type="spellStart"/>
+      <w:r>
+        <w:t>hashlen</w:t>
+      </w:r>
+      <w:proofErr w:type="spellEnd"/>
+    </w:p>
+    <w:p>
+      <w:pPr>
+        <w:pStyle w:val="ListParagraph"/>
+        <w:numPr>
+          <w:ilvl w:val="0"/>
+          <w:numId w:val="10"/>
+        </w:numPr>
+      </w:pPr>
+      <w:r>
+        <w:t>Initialise 32b counter 0x00000001.</w:t>
+      </w:r>
+    </w:p>
+    <w:p>
+      <w:pPr>
+        <w:pStyle w:val="ListParagraph"/>
+        <w:numPr>
+          <w:ilvl w:val="0"/>
+          <w:numId w:val="10"/>
+        </w:numPr>
+      </w:pPr>
+      <w:r>
+        <w:t xml:space="preserve">For </w:t>
+      </w:r>
+      <w:proofErr w:type="spellStart"/>
+      <w:r>
+        <w:t>i</w:t>
+      </w:r>
+      <w:proofErr w:type="spellEnd"/>
+      <w:r>
+        <w:t>=1 to reps, do:</w:t>
+      </w:r>
+    </w:p>
+    <w:p>
+      <w:pPr>
+        <w:pStyle w:val="ListParagraph"/>
+        <w:numPr>
+          <w:ilvl w:val="1"/>
+          <w:numId w:val="10"/>
+        </w:numPr>
+      </w:pPr>
+      <w:r>
+        <w:t>Compute K(</w:t>
+      </w:r>
+      <w:proofErr w:type="spellStart"/>
+      <w:r>
+        <w:t>i</w:t>
+      </w:r>
+      <w:proofErr w:type="spellEnd"/>
+      <w:r>
+        <w:t>)=H(counter||Z||</w:t>
+      </w:r>
+      <w:proofErr w:type="spellStart"/>
+      <w:r>
+        <w:t>otherInfo</w:t>
+      </w:r>
+      <w:proofErr w:type="spellEnd"/>
+      <w:r>
+        <w:t>)</w:t>
+      </w:r>
+    </w:p>
+    <w:p>
+      <w:pPr>
+        <w:pStyle w:val="ListParagraph"/>
+        <w:numPr>
+          <w:ilvl w:val="1"/>
+          <w:numId w:val="10"/>
+        </w:numPr>
+      </w:pPr>
+      <w:r>
+        <w:t>Increment counter</w:t>
+      </w:r>
+    </w:p>
+    <w:p>
+      <w:pPr>
+        <w:pStyle w:val="ListParagraph"/>
+        <w:numPr>
+          <w:ilvl w:val="0"/>
+          <w:numId w:val="10"/>
+        </w:numPr>
+      </w:pPr>
+      <w:r>
+        <w:t>If (</w:t>
+      </w:r>
+      <w:proofErr w:type="spellStart"/>
+      <w:r>
+        <w:t>keydatalen</w:t>
+      </w:r>
+      <w:proofErr w:type="spellEnd"/>
+      <w:r>
+        <w:t>/</w:t>
+      </w:r>
+      <w:proofErr w:type="spellStart"/>
+      <w:r>
+        <w:t>hashlen</w:t>
+      </w:r>
+      <w:proofErr w:type="spellEnd"/>
+      <w:r>
+        <w:t xml:space="preserve">) is integer, </w:t>
+      </w:r>
+      <w:proofErr w:type="spellStart"/>
+      <w:r>
+        <w:t>K_last</w:t>
+      </w:r>
+      <w:proofErr w:type="spellEnd"/>
+      <w:r>
+        <w:t xml:space="preserve"> = K(reps), else set to (</w:t>
+      </w:r>
+      <w:proofErr w:type="spellStart"/>
+      <w:r>
+        <w:t>keydatalen</w:t>
+      </w:r>
+      <w:proofErr w:type="spellEnd"/>
+      <w:r>
+        <w:t xml:space="preserve"> mod </w:t>
+      </w:r>
+      <w:proofErr w:type="spellStart"/>
+      <w:r>
+        <w:t>hashlen</w:t>
+      </w:r>
+      <w:proofErr w:type="spellEnd"/>
+      <w:r>
+        <w:t>) leftmost bits of K(reps).</w:t>
+      </w:r>
+    </w:p>
+    <w:p>
+      <w:pPr>
+        <w:pStyle w:val="ListParagraph"/>
+        <w:numPr>
+          <w:ilvl w:val="0"/>
+          <w:numId w:val="10"/>
+        </w:numPr>
+      </w:pPr>
+      <w:proofErr w:type="spellStart"/>
+      <w:r>
         <w:lastRenderedPageBreak/>
+        <w:t>derivedKeyingMaterial</w:t>
+      </w:r>
+      <w:proofErr w:type="spellEnd"/>
+      <w:r>
+        <w:t xml:space="preserve"> = K(</w:t>
+      </w:r>
+      <w:proofErr w:type="gramStart"/>
+      <w:r>
+        <w:t>1)|</w:t>
+      </w:r>
+      <w:proofErr w:type="gramEnd"/>
+      <w:r>
+        <w:t>|K(2)||…||K(reps-1)||</w:t>
+      </w:r>
+      <w:proofErr w:type="spellStart"/>
+      <w:r>
+        <w:t>K_last</w:t>
+      </w:r>
+      <w:proofErr w:type="spellEnd"/>
+    </w:p>
+    <w:p>
+      <w:r>
+        <w:t xml:space="preserve">Output </w:t>
+      </w:r>
+      <w:proofErr w:type="spellStart"/>
+      <w:r>
+        <w:t>derivedKeyingMaterial</w:t>
+      </w:r>
+      <w:proofErr w:type="spellEnd"/>
+      <w:r>
+        <w:t xml:space="preserve"> of length </w:t>
+      </w:r>
+      <w:proofErr w:type="spellStart"/>
+      <w:r>
+        <w:t>keydatalen</w:t>
+      </w:r>
+      <w:proofErr w:type="spellEnd"/>
+      <w:r>
+        <w:t>.</w:t>
+      </w:r>
+    </w:p>
+    <w:p>
+      <w:r>
+        <w:t>Optimisations defined in section 5.</w:t>
+      </w:r>
+      <w:r>
+        <w:t xml:space="preserve"> Perhaps complete as optional extension.</w:t>
+      </w:r>
+    </w:p>
+    <w:p/>
+    <w:p/>
+    <w:p>
+      <w:r>
         <w:t xml:space="preserve">PLAID: </w:t>
       </w:r>
     </w:p>
@@ -246,19 +1436,7 @@
           <w:rPr>
             <w:rStyle w:val="Hyperlink"/>
           </w:rPr>
-          <w:t>https://link.springer.com/content/pdf/10.1007</w:t>
-        </w:r>
-        <w:r>
-          <w:rPr>
-            <w:rStyle w:val="Hyperlink"/>
-          </w:rPr>
-          <w:t>%</w:t>
-        </w:r>
-        <w:r>
-          <w:rPr>
-            <w:rStyle w:val="Hyperlink"/>
-          </w:rPr>
-          <w:t>2F1-4020-8143-X_23.pdf</w:t>
+          <w:t>https://link.springer.com/content/pdf/10.1007%2F1-4020-8143-X_23.pdf</w:t>
         </w:r>
       </w:hyperlink>
     </w:p>
@@ -269,7 +1447,12 @@
     </w:p>
     <w:p>
       <w:r>
-        <w:t>Previously the main prohibitor to smartcard public key cryptography was limited card processing power.</w:t>
+        <w:t>Previously the main prohibitor to smartcard public key cryptography was limi</w:t>
+      </w:r>
+      <w:bookmarkStart w:id="0" w:name="_GoBack"/>
+      <w:bookmarkEnd w:id="0"/>
+      <w:r>
+        <w:t>ted card processing power.</w:t>
       </w:r>
     </w:p>
     <w:p>
@@ -388,163 +1571,155 @@
           <w:rFonts w:eastAsia="Times New Roman" w:cstheme="minorHAnsi"/>
           <w:lang w:eastAsia="en-GB"/>
         </w:rPr>
-        <w:t>Most public key cryptography secure channel protocols not specifically designed f</w:t>
-      </w:r>
-      <w:bookmarkStart w:id="0" w:name="_GoBack"/>
-      <w:bookmarkEnd w:id="0"/>
+        <w:t xml:space="preserve">Most public key cryptography secure channel protocols not specifically designed for smart cards. E.g. limited communication buffers usually between 190-255B so </w:t>
+      </w:r>
       <w:r>
         <w:rPr>
           <w:rFonts w:eastAsia="Times New Roman" w:cstheme="minorHAnsi"/>
           <w:lang w:eastAsia="en-GB"/>
         </w:rPr>
-        <w:t xml:space="preserve">or smart cards. E.g. limited communication buffers usually between 190-255B so </w:t>
-      </w:r>
-      <w:r>
+        <w:t>the number of messages exchanged should be minimal.</w:t>
+      </w:r>
+    </w:p>
+    <w:p>
+      <w:pPr>
         <w:rPr>
           <w:rFonts w:eastAsia="Times New Roman" w:cstheme="minorHAnsi"/>
           <w:lang w:eastAsia="en-GB"/>
         </w:rPr>
-        <w:t>the number of messages exchanged should be minimal.</w:t>
-      </w:r>
-    </w:p>
-    <w:p>
-      <w:pPr>
+      </w:pPr>
+      <w:proofErr w:type="spellStart"/>
+      <w:r>
         <w:rPr>
           <w:rFonts w:eastAsia="Times New Roman" w:cstheme="minorHAnsi"/>
           <w:lang w:eastAsia="en-GB"/>
         </w:rPr>
-      </w:pPr>
-      <w:proofErr w:type="spellStart"/>
+        <w:t>GlobalPlatform</w:t>
+      </w:r>
+      <w:proofErr w:type="spellEnd"/>
       <w:r>
         <w:rPr>
           <w:rFonts w:eastAsia="Times New Roman" w:cstheme="minorHAnsi"/>
           <w:lang w:eastAsia="en-GB"/>
         </w:rPr>
-        <w:t>GlobalPlatform</w:t>
-      </w:r>
-      <w:proofErr w:type="spellEnd"/>
-      <w:r>
+        <w:t>:</w:t>
+      </w:r>
+    </w:p>
+    <w:p>
+      <w:pPr>
+        <w:pStyle w:val="ListParagraph"/>
+        <w:numPr>
+          <w:ilvl w:val="0"/>
+          <w:numId w:val="3"/>
+        </w:numPr>
         <w:rPr>
           <w:rFonts w:eastAsia="Times New Roman" w:cstheme="minorHAnsi"/>
           <w:lang w:eastAsia="en-GB"/>
         </w:rPr>
-        <w:t>:</w:t>
-      </w:r>
-    </w:p>
-    <w:p>
-      <w:pPr>
-        <w:pStyle w:val="ListParagraph"/>
-        <w:numPr>
-          <w:ilvl w:val="0"/>
-          <w:numId w:val="3"/>
-        </w:numPr>
+      </w:pPr>
+      <w:r>
         <w:rPr>
           <w:rFonts w:eastAsia="Times New Roman" w:cstheme="minorHAnsi"/>
           <w:lang w:eastAsia="en-GB"/>
         </w:rPr>
-      </w:pPr>
-      <w:r>
+        <w:t>Card specification. Provides functionality e.g. key management/storage etc.</w:t>
+      </w:r>
+    </w:p>
+    <w:p>
+      <w:pPr>
+        <w:pStyle w:val="ListParagraph"/>
+        <w:numPr>
+          <w:ilvl w:val="0"/>
+          <w:numId w:val="3"/>
+        </w:numPr>
         <w:rPr>
           <w:rFonts w:eastAsia="Times New Roman" w:cstheme="minorHAnsi"/>
           <w:lang w:eastAsia="en-GB"/>
         </w:rPr>
-        <w:t>Card specification. Provides functionality e.g. key management/storage etc.</w:t>
-      </w:r>
-    </w:p>
-    <w:p>
-      <w:pPr>
-        <w:pStyle w:val="ListParagraph"/>
-        <w:numPr>
-          <w:ilvl w:val="0"/>
-          <w:numId w:val="3"/>
-        </w:numPr>
+      </w:pPr>
+      <w:r>
         <w:rPr>
           <w:rFonts w:eastAsia="Times New Roman" w:cstheme="minorHAnsi"/>
           <w:lang w:eastAsia="en-GB"/>
         </w:rPr>
-      </w:pPr>
-      <w:r>
+        <w:t>Secure multi-application card management.</w:t>
+      </w:r>
+    </w:p>
+    <w:p>
+      <w:pPr>
+        <w:pStyle w:val="ListParagraph"/>
+        <w:numPr>
+          <w:ilvl w:val="0"/>
+          <w:numId w:val="3"/>
+        </w:numPr>
         <w:rPr>
           <w:rFonts w:eastAsia="Times New Roman" w:cstheme="minorHAnsi"/>
           <w:lang w:eastAsia="en-GB"/>
         </w:rPr>
-        <w:t>Secure multi-application card management.</w:t>
-      </w:r>
-    </w:p>
-    <w:p>
-      <w:pPr>
-        <w:pStyle w:val="ListParagraph"/>
-        <w:numPr>
-          <w:ilvl w:val="0"/>
-          <w:numId w:val="3"/>
-        </w:numPr>
+      </w:pPr>
+      <w:r>
         <w:rPr>
           <w:rFonts w:eastAsia="Times New Roman" w:cstheme="minorHAnsi"/>
           <w:lang w:eastAsia="en-GB"/>
         </w:rPr>
-      </w:pPr>
-      <w:r>
+        <w:t>Closely coupled with Java Card technology (but no necessary dependency)</w:t>
+      </w:r>
+    </w:p>
+    <w:p>
+      <w:pPr>
+        <w:pStyle w:val="ListParagraph"/>
+        <w:numPr>
+          <w:ilvl w:val="0"/>
+          <w:numId w:val="3"/>
+        </w:numPr>
         <w:rPr>
           <w:rFonts w:eastAsia="Times New Roman" w:cstheme="minorHAnsi"/>
           <w:lang w:eastAsia="en-GB"/>
         </w:rPr>
-        <w:t>Closely coupled with Java Card technology (but no necessary dependency)</w:t>
-      </w:r>
-    </w:p>
-    <w:p>
-      <w:pPr>
-        <w:pStyle w:val="ListParagraph"/>
-        <w:numPr>
-          <w:ilvl w:val="0"/>
-          <w:numId w:val="3"/>
-        </w:numPr>
+      </w:pPr>
+      <w:r>
         <w:rPr>
           <w:rFonts w:eastAsia="Times New Roman" w:cstheme="minorHAnsi"/>
           <w:lang w:eastAsia="en-GB"/>
         </w:rPr>
-      </w:pPr>
+        <w:t xml:space="preserve">Secure channel – mechanism allowing card and host to authenticate each other and establish session keys to protect subsequent communication. </w:t>
+      </w:r>
+      <w:proofErr w:type="spellStart"/>
       <w:r>
         <w:rPr>
           <w:rFonts w:eastAsia="Times New Roman" w:cstheme="minorHAnsi"/>
           <w:lang w:eastAsia="en-GB"/>
         </w:rPr>
-        <w:t xml:space="preserve">Secure channel – mechanism allowing card and host to authenticate each other and establish session keys to protect subsequent communication. </w:t>
-      </w:r>
-      <w:proofErr w:type="spellStart"/>
+        <w:t>GlobalPlatform</w:t>
+      </w:r>
+      <w:proofErr w:type="spellEnd"/>
       <w:r>
         <w:rPr>
           <w:rFonts w:eastAsia="Times New Roman" w:cstheme="minorHAnsi"/>
           <w:lang w:eastAsia="en-GB"/>
         </w:rPr>
-        <w:t>GlobalPlatform</w:t>
-      </w:r>
-      <w:proofErr w:type="spellEnd"/>
-      <w:r>
+        <w:t xml:space="preserve"> spec defines 2 protocols for this: SCP01 and SCP02. Both symmetric protocols.</w:t>
+      </w:r>
+    </w:p>
+    <w:p>
+      <w:pPr>
+        <w:pStyle w:val="ListParagraph"/>
+        <w:numPr>
+          <w:ilvl w:val="0"/>
+          <w:numId w:val="3"/>
+        </w:numPr>
         <w:rPr>
           <w:rFonts w:eastAsia="Times New Roman" w:cstheme="minorHAnsi"/>
           <w:lang w:eastAsia="en-GB"/>
         </w:rPr>
-        <w:t xml:space="preserve"> spec defines 2 protocols for this: SCP01 and SCP02. Both symmetric protocols.</w:t>
-      </w:r>
-    </w:p>
-    <w:p>
-      <w:pPr>
-        <w:pStyle w:val="ListParagraph"/>
-        <w:numPr>
-          <w:ilvl w:val="0"/>
-          <w:numId w:val="3"/>
-        </w:numPr>
+      </w:pPr>
+      <w:proofErr w:type="spellStart"/>
+      <w:r>
         <w:rPr>
           <w:rFonts w:eastAsia="Times New Roman" w:cstheme="minorHAnsi"/>
           <w:lang w:eastAsia="en-GB"/>
         </w:rPr>
-      </w:pPr>
-      <w:proofErr w:type="spellStart"/>
-      <w:r>
-        <w:rPr>
-          <w:rFonts w:eastAsia="Times New Roman" w:cstheme="minorHAnsi"/>
-          <w:lang w:eastAsia="en-GB"/>
-        </w:rPr>
+        <w:lastRenderedPageBreak/>
         <w:t>GlobalPlatform</w:t>
       </w:r>
       <w:proofErr w:type="spellEnd"/>
@@ -576,7 +1751,6 @@
     <w:p/>
     <w:p>
       <w:r>
-        <w:lastRenderedPageBreak/>
         <w:t>Note: FIPS140-2 is a US government security standard for cryptographic modules.</w:t>
       </w:r>
     </w:p>
@@ -593,6 +1767,571 @@
 <file path=word/numbering.xml><?xml version="1.0" encoding="utf-8"?>
 <w:numbering xmlns:wpc="http://schemas.microsoft.com/office/word/2010/wordprocessingCanvas" xmlns:cx="http://schemas.microsoft.com/office/drawing/2014/chartex" xmlns:cx1="http://schemas.microsoft.com/office/drawing/2015/9/8/chartex" xmlns:cx2="http://schemas.microsoft.com/office/drawing/2015/10/21/chartex" xmlns:cx3="http://schemas.microsoft.com/office/drawing/2016/5/9/chartex" xmlns:cx4="http://schemas.microsoft.com/office/drawing/2016/5/10/chartex" xmlns:cx5="http://schemas.microsoft.com/office/drawing/2016/5/11/chartex" xmlns:cx6="http://schemas.microsoft.com/office/drawing/2016/5/12/chartex" xmlns:cx7="http://schemas.microsoft.com/office/drawing/2016/5/13/chartex" xmlns:cx8="http://schemas.microsoft.com/office/drawing/2016/5/14/chartex" xmlns:mc="http://schemas.openxmlformats.org/markup-compatibility/2006" xmlns:aink="http://schemas.microsoft.com/office/drawing/2016/ink" xmlns:am3d="http://schemas.microsoft.com/office/drawing/2017/model3d" xmlns:o="urn:schemas-microsoft-com:office:office" xmlns:r="http://schemas.openxmlformats.org/officeDocument/2006/relationships" xmlns:m="http://schemas.openxmlformats.org/officeDocument/2006/math" xmlns:v="urn:schemas-microsoft-com:vml" xmlns:wp14="http://schemas.microsoft.com/office/word/2010/wordprocessingDrawing" xmlns:wp="http://schemas.openxmlformats.org/drawingml/2006/wordprocessingDrawing" xmlns:w10="urn:schemas-microsoft-com:office:word" xmlns:w="http://schemas.openxmlformats.org/wordprocessingml/2006/main" xmlns:w14="http://schemas.microsoft.com/office/word/2010/wordml" xmlns:w15="http://schemas.microsoft.com/office/word/2012/wordml" xmlns:w16cid="http://schemas.microsoft.com/office/word/2016/wordml/cid" xmlns:w16se="http://schemas.microsoft.com/office/word/2015/wordml/symex" xmlns:wpg="http://schemas.microsoft.com/office/word/2010/wordprocessingGroup" xmlns:wpi="http://schemas.microsoft.com/office/word/2010/wordprocessingInk" xmlns:wne="http://schemas.microsoft.com/office/word/2006/wordml" xmlns:wps="http://schemas.microsoft.com/office/word/2010/wordprocessingShape" mc:Ignorable="w14 w15 w16se w16cid wp14">
   <w:abstractNum w:abstractNumId="0" w15:restartNumberingAfterBreak="0">
+    <w:nsid w:val="024C4710"/>
+    <w:multiLevelType w:val="hybridMultilevel"/>
+    <w:tmpl w:val="E8E2A294"/>
+    <w:lvl w:ilvl="0" w:tplc="08090001">
+      <w:start w:val="1"/>
+      <w:numFmt w:val="bullet"/>
+      <w:lvlText w:val=""/>
+      <w:lvlJc w:val="left"/>
+      <w:pPr>
+        <w:ind w:left="720" w:hanging="360"/>
+      </w:pPr>
+      <w:rPr>
+        <w:rFonts w:ascii="Symbol" w:hAnsi="Symbol" w:hint="default"/>
+      </w:rPr>
+    </w:lvl>
+    <w:lvl w:ilvl="1" w:tplc="08090003" w:tentative="1">
+      <w:start w:val="1"/>
+      <w:numFmt w:val="bullet"/>
+      <w:lvlText w:val="o"/>
+      <w:lvlJc w:val="left"/>
+      <w:pPr>
+        <w:ind w:left="1440" w:hanging="360"/>
+      </w:pPr>
+      <w:rPr>
+        <w:rFonts w:ascii="Courier New" w:hAnsi="Courier New" w:cs="Courier New" w:hint="default"/>
+      </w:rPr>
+    </w:lvl>
+    <w:lvl w:ilvl="2" w:tplc="08090005" w:tentative="1">
+      <w:start w:val="1"/>
+      <w:numFmt w:val="bullet"/>
+      <w:lvlText w:val=""/>
+      <w:lvlJc w:val="left"/>
+      <w:pPr>
+        <w:ind w:left="2160" w:hanging="360"/>
+      </w:pPr>
+      <w:rPr>
+        <w:rFonts w:ascii="Wingdings" w:hAnsi="Wingdings" w:hint="default"/>
+      </w:rPr>
+    </w:lvl>
+    <w:lvl w:ilvl="3" w:tplc="08090001" w:tentative="1">
+      <w:start w:val="1"/>
+      <w:numFmt w:val="bullet"/>
+      <w:lvlText w:val=""/>
+      <w:lvlJc w:val="left"/>
+      <w:pPr>
+        <w:ind w:left="2880" w:hanging="360"/>
+      </w:pPr>
+      <w:rPr>
+        <w:rFonts w:ascii="Symbol" w:hAnsi="Symbol" w:hint="default"/>
+      </w:rPr>
+    </w:lvl>
+    <w:lvl w:ilvl="4" w:tplc="08090003" w:tentative="1">
+      <w:start w:val="1"/>
+      <w:numFmt w:val="bullet"/>
+      <w:lvlText w:val="o"/>
+      <w:lvlJc w:val="left"/>
+      <w:pPr>
+        <w:ind w:left="3600" w:hanging="360"/>
+      </w:pPr>
+      <w:rPr>
+        <w:rFonts w:ascii="Courier New" w:hAnsi="Courier New" w:cs="Courier New" w:hint="default"/>
+      </w:rPr>
+    </w:lvl>
+    <w:lvl w:ilvl="5" w:tplc="08090005" w:tentative="1">
+      <w:start w:val="1"/>
+      <w:numFmt w:val="bullet"/>
+      <w:lvlText w:val=""/>
+      <w:lvlJc w:val="left"/>
+      <w:pPr>
+        <w:ind w:left="4320" w:hanging="360"/>
+      </w:pPr>
+      <w:rPr>
+        <w:rFonts w:ascii="Wingdings" w:hAnsi="Wingdings" w:hint="default"/>
+      </w:rPr>
+    </w:lvl>
+    <w:lvl w:ilvl="6" w:tplc="08090001" w:tentative="1">
+      <w:start w:val="1"/>
+      <w:numFmt w:val="bullet"/>
+      <w:lvlText w:val=""/>
+      <w:lvlJc w:val="left"/>
+      <w:pPr>
+        <w:ind w:left="5040" w:hanging="360"/>
+      </w:pPr>
+      <w:rPr>
+        <w:rFonts w:ascii="Symbol" w:hAnsi="Symbol" w:hint="default"/>
+      </w:rPr>
+    </w:lvl>
+    <w:lvl w:ilvl="7" w:tplc="08090003" w:tentative="1">
+      <w:start w:val="1"/>
+      <w:numFmt w:val="bullet"/>
+      <w:lvlText w:val="o"/>
+      <w:lvlJc w:val="left"/>
+      <w:pPr>
+        <w:ind w:left="5760" w:hanging="360"/>
+      </w:pPr>
+      <w:rPr>
+        <w:rFonts w:ascii="Courier New" w:hAnsi="Courier New" w:cs="Courier New" w:hint="default"/>
+      </w:rPr>
+    </w:lvl>
+    <w:lvl w:ilvl="8" w:tplc="08090005" w:tentative="1">
+      <w:start w:val="1"/>
+      <w:numFmt w:val="bullet"/>
+      <w:lvlText w:val=""/>
+      <w:lvlJc w:val="left"/>
+      <w:pPr>
+        <w:ind w:left="6480" w:hanging="360"/>
+      </w:pPr>
+      <w:rPr>
+        <w:rFonts w:ascii="Wingdings" w:hAnsi="Wingdings" w:hint="default"/>
+      </w:rPr>
+    </w:lvl>
+  </w:abstractNum>
+  <w:abstractNum w:abstractNumId="1" w15:restartNumberingAfterBreak="0">
+    <w:nsid w:val="110E7BC2"/>
+    <w:multiLevelType w:val="hybridMultilevel"/>
+    <w:tmpl w:val="4F060574"/>
+    <w:lvl w:ilvl="0" w:tplc="08090001">
+      <w:start w:val="1"/>
+      <w:numFmt w:val="bullet"/>
+      <w:lvlText w:val=""/>
+      <w:lvlJc w:val="left"/>
+      <w:pPr>
+        <w:ind w:left="720" w:hanging="360"/>
+      </w:pPr>
+      <w:rPr>
+        <w:rFonts w:ascii="Symbol" w:hAnsi="Symbol" w:hint="default"/>
+      </w:rPr>
+    </w:lvl>
+    <w:lvl w:ilvl="1" w:tplc="08090003" w:tentative="1">
+      <w:start w:val="1"/>
+      <w:numFmt w:val="bullet"/>
+      <w:lvlText w:val="o"/>
+      <w:lvlJc w:val="left"/>
+      <w:pPr>
+        <w:ind w:left="1440" w:hanging="360"/>
+      </w:pPr>
+      <w:rPr>
+        <w:rFonts w:ascii="Courier New" w:hAnsi="Courier New" w:cs="Courier New" w:hint="default"/>
+      </w:rPr>
+    </w:lvl>
+    <w:lvl w:ilvl="2" w:tplc="08090005" w:tentative="1">
+      <w:start w:val="1"/>
+      <w:numFmt w:val="bullet"/>
+      <w:lvlText w:val=""/>
+      <w:lvlJc w:val="left"/>
+      <w:pPr>
+        <w:ind w:left="2160" w:hanging="360"/>
+      </w:pPr>
+      <w:rPr>
+        <w:rFonts w:ascii="Wingdings" w:hAnsi="Wingdings" w:hint="default"/>
+      </w:rPr>
+    </w:lvl>
+    <w:lvl w:ilvl="3" w:tplc="08090001" w:tentative="1">
+      <w:start w:val="1"/>
+      <w:numFmt w:val="bullet"/>
+      <w:lvlText w:val=""/>
+      <w:lvlJc w:val="left"/>
+      <w:pPr>
+        <w:ind w:left="2880" w:hanging="360"/>
+      </w:pPr>
+      <w:rPr>
+        <w:rFonts w:ascii="Symbol" w:hAnsi="Symbol" w:hint="default"/>
+      </w:rPr>
+    </w:lvl>
+    <w:lvl w:ilvl="4" w:tplc="08090003" w:tentative="1">
+      <w:start w:val="1"/>
+      <w:numFmt w:val="bullet"/>
+      <w:lvlText w:val="o"/>
+      <w:lvlJc w:val="left"/>
+      <w:pPr>
+        <w:ind w:left="3600" w:hanging="360"/>
+      </w:pPr>
+      <w:rPr>
+        <w:rFonts w:ascii="Courier New" w:hAnsi="Courier New" w:cs="Courier New" w:hint="default"/>
+      </w:rPr>
+    </w:lvl>
+    <w:lvl w:ilvl="5" w:tplc="08090005" w:tentative="1">
+      <w:start w:val="1"/>
+      <w:numFmt w:val="bullet"/>
+      <w:lvlText w:val=""/>
+      <w:lvlJc w:val="left"/>
+      <w:pPr>
+        <w:ind w:left="4320" w:hanging="360"/>
+      </w:pPr>
+      <w:rPr>
+        <w:rFonts w:ascii="Wingdings" w:hAnsi="Wingdings" w:hint="default"/>
+      </w:rPr>
+    </w:lvl>
+    <w:lvl w:ilvl="6" w:tplc="08090001" w:tentative="1">
+      <w:start w:val="1"/>
+      <w:numFmt w:val="bullet"/>
+      <w:lvlText w:val=""/>
+      <w:lvlJc w:val="left"/>
+      <w:pPr>
+        <w:ind w:left="5040" w:hanging="360"/>
+      </w:pPr>
+      <w:rPr>
+        <w:rFonts w:ascii="Symbol" w:hAnsi="Symbol" w:hint="default"/>
+      </w:rPr>
+    </w:lvl>
+    <w:lvl w:ilvl="7" w:tplc="08090003" w:tentative="1">
+      <w:start w:val="1"/>
+      <w:numFmt w:val="bullet"/>
+      <w:lvlText w:val="o"/>
+      <w:lvlJc w:val="left"/>
+      <w:pPr>
+        <w:ind w:left="5760" w:hanging="360"/>
+      </w:pPr>
+      <w:rPr>
+        <w:rFonts w:ascii="Courier New" w:hAnsi="Courier New" w:cs="Courier New" w:hint="default"/>
+      </w:rPr>
+    </w:lvl>
+    <w:lvl w:ilvl="8" w:tplc="08090005" w:tentative="1">
+      <w:start w:val="1"/>
+      <w:numFmt w:val="bullet"/>
+      <w:lvlText w:val=""/>
+      <w:lvlJc w:val="left"/>
+      <w:pPr>
+        <w:ind w:left="6480" w:hanging="360"/>
+      </w:pPr>
+      <w:rPr>
+        <w:rFonts w:ascii="Wingdings" w:hAnsi="Wingdings" w:hint="default"/>
+      </w:rPr>
+    </w:lvl>
+  </w:abstractNum>
+  <w:abstractNum w:abstractNumId="2" w15:restartNumberingAfterBreak="0">
+    <w:nsid w:val="29B95F57"/>
+    <w:multiLevelType w:val="hybridMultilevel"/>
+    <w:tmpl w:val="C53E8348"/>
+    <w:lvl w:ilvl="0" w:tplc="08090001">
+      <w:start w:val="1"/>
+      <w:numFmt w:val="bullet"/>
+      <w:lvlText w:val=""/>
+      <w:lvlJc w:val="left"/>
+      <w:pPr>
+        <w:ind w:left="720" w:hanging="360"/>
+      </w:pPr>
+      <w:rPr>
+        <w:rFonts w:ascii="Symbol" w:hAnsi="Symbol" w:hint="default"/>
+      </w:rPr>
+    </w:lvl>
+    <w:lvl w:ilvl="1" w:tplc="08090003">
+      <w:start w:val="1"/>
+      <w:numFmt w:val="bullet"/>
+      <w:lvlText w:val="o"/>
+      <w:lvlJc w:val="left"/>
+      <w:pPr>
+        <w:ind w:left="1440" w:hanging="360"/>
+      </w:pPr>
+      <w:rPr>
+        <w:rFonts w:ascii="Courier New" w:hAnsi="Courier New" w:cs="Courier New" w:hint="default"/>
+      </w:rPr>
+    </w:lvl>
+    <w:lvl w:ilvl="2" w:tplc="08090005" w:tentative="1">
+      <w:start w:val="1"/>
+      <w:numFmt w:val="bullet"/>
+      <w:lvlText w:val=""/>
+      <w:lvlJc w:val="left"/>
+      <w:pPr>
+        <w:ind w:left="2160" w:hanging="360"/>
+      </w:pPr>
+      <w:rPr>
+        <w:rFonts w:ascii="Wingdings" w:hAnsi="Wingdings" w:hint="default"/>
+      </w:rPr>
+    </w:lvl>
+    <w:lvl w:ilvl="3" w:tplc="08090001" w:tentative="1">
+      <w:start w:val="1"/>
+      <w:numFmt w:val="bullet"/>
+      <w:lvlText w:val=""/>
+      <w:lvlJc w:val="left"/>
+      <w:pPr>
+        <w:ind w:left="2880" w:hanging="360"/>
+      </w:pPr>
+      <w:rPr>
+        <w:rFonts w:ascii="Symbol" w:hAnsi="Symbol" w:hint="default"/>
+      </w:rPr>
+    </w:lvl>
+    <w:lvl w:ilvl="4" w:tplc="08090003" w:tentative="1">
+      <w:start w:val="1"/>
+      <w:numFmt w:val="bullet"/>
+      <w:lvlText w:val="o"/>
+      <w:lvlJc w:val="left"/>
+      <w:pPr>
+        <w:ind w:left="3600" w:hanging="360"/>
+      </w:pPr>
+      <w:rPr>
+        <w:rFonts w:ascii="Courier New" w:hAnsi="Courier New" w:cs="Courier New" w:hint="default"/>
+      </w:rPr>
+    </w:lvl>
+    <w:lvl w:ilvl="5" w:tplc="08090005" w:tentative="1">
+      <w:start w:val="1"/>
+      <w:numFmt w:val="bullet"/>
+      <w:lvlText w:val=""/>
+      <w:lvlJc w:val="left"/>
+      <w:pPr>
+        <w:ind w:left="4320" w:hanging="360"/>
+      </w:pPr>
+      <w:rPr>
+        <w:rFonts w:ascii="Wingdings" w:hAnsi="Wingdings" w:hint="default"/>
+      </w:rPr>
+    </w:lvl>
+    <w:lvl w:ilvl="6" w:tplc="08090001" w:tentative="1">
+      <w:start w:val="1"/>
+      <w:numFmt w:val="bullet"/>
+      <w:lvlText w:val=""/>
+      <w:lvlJc w:val="left"/>
+      <w:pPr>
+        <w:ind w:left="5040" w:hanging="360"/>
+      </w:pPr>
+      <w:rPr>
+        <w:rFonts w:ascii="Symbol" w:hAnsi="Symbol" w:hint="default"/>
+      </w:rPr>
+    </w:lvl>
+    <w:lvl w:ilvl="7" w:tplc="08090003" w:tentative="1">
+      <w:start w:val="1"/>
+      <w:numFmt w:val="bullet"/>
+      <w:lvlText w:val="o"/>
+      <w:lvlJc w:val="left"/>
+      <w:pPr>
+        <w:ind w:left="5760" w:hanging="360"/>
+      </w:pPr>
+      <w:rPr>
+        <w:rFonts w:ascii="Courier New" w:hAnsi="Courier New" w:cs="Courier New" w:hint="default"/>
+      </w:rPr>
+    </w:lvl>
+    <w:lvl w:ilvl="8" w:tplc="08090005" w:tentative="1">
+      <w:start w:val="1"/>
+      <w:numFmt w:val="bullet"/>
+      <w:lvlText w:val=""/>
+      <w:lvlJc w:val="left"/>
+      <w:pPr>
+        <w:ind w:left="6480" w:hanging="360"/>
+      </w:pPr>
+      <w:rPr>
+        <w:rFonts w:ascii="Wingdings" w:hAnsi="Wingdings" w:hint="default"/>
+      </w:rPr>
+    </w:lvl>
+  </w:abstractNum>
+  <w:abstractNum w:abstractNumId="3" w15:restartNumberingAfterBreak="0">
+    <w:nsid w:val="2DB40E49"/>
+    <w:multiLevelType w:val="hybridMultilevel"/>
+    <w:tmpl w:val="83A03038"/>
+    <w:lvl w:ilvl="0" w:tplc="08090001">
+      <w:start w:val="1"/>
+      <w:numFmt w:val="bullet"/>
+      <w:lvlText w:val=""/>
+      <w:lvlJc w:val="left"/>
+      <w:pPr>
+        <w:ind w:left="720" w:hanging="360"/>
+      </w:pPr>
+      <w:rPr>
+        <w:rFonts w:ascii="Symbol" w:hAnsi="Symbol" w:hint="default"/>
+      </w:rPr>
+    </w:lvl>
+    <w:lvl w:ilvl="1" w:tplc="08090003" w:tentative="1">
+      <w:start w:val="1"/>
+      <w:numFmt w:val="bullet"/>
+      <w:lvlText w:val="o"/>
+      <w:lvlJc w:val="left"/>
+      <w:pPr>
+        <w:ind w:left="1440" w:hanging="360"/>
+      </w:pPr>
+      <w:rPr>
+        <w:rFonts w:ascii="Courier New" w:hAnsi="Courier New" w:cs="Courier New" w:hint="default"/>
+      </w:rPr>
+    </w:lvl>
+    <w:lvl w:ilvl="2" w:tplc="08090005" w:tentative="1">
+      <w:start w:val="1"/>
+      <w:numFmt w:val="bullet"/>
+      <w:lvlText w:val=""/>
+      <w:lvlJc w:val="left"/>
+      <w:pPr>
+        <w:ind w:left="2160" w:hanging="360"/>
+      </w:pPr>
+      <w:rPr>
+        <w:rFonts w:ascii="Wingdings" w:hAnsi="Wingdings" w:hint="default"/>
+      </w:rPr>
+    </w:lvl>
+    <w:lvl w:ilvl="3" w:tplc="08090001" w:tentative="1">
+      <w:start w:val="1"/>
+      <w:numFmt w:val="bullet"/>
+      <w:lvlText w:val=""/>
+      <w:lvlJc w:val="left"/>
+      <w:pPr>
+        <w:ind w:left="2880" w:hanging="360"/>
+      </w:pPr>
+      <w:rPr>
+        <w:rFonts w:ascii="Symbol" w:hAnsi="Symbol" w:hint="default"/>
+      </w:rPr>
+    </w:lvl>
+    <w:lvl w:ilvl="4" w:tplc="08090003" w:tentative="1">
+      <w:start w:val="1"/>
+      <w:numFmt w:val="bullet"/>
+      <w:lvlText w:val="o"/>
+      <w:lvlJc w:val="left"/>
+      <w:pPr>
+        <w:ind w:left="3600" w:hanging="360"/>
+      </w:pPr>
+      <w:rPr>
+        <w:rFonts w:ascii="Courier New" w:hAnsi="Courier New" w:cs="Courier New" w:hint="default"/>
+      </w:rPr>
+    </w:lvl>
+    <w:lvl w:ilvl="5" w:tplc="08090005" w:tentative="1">
+      <w:start w:val="1"/>
+      <w:numFmt w:val="bullet"/>
+      <w:lvlText w:val=""/>
+      <w:lvlJc w:val="left"/>
+      <w:pPr>
+        <w:ind w:left="4320" w:hanging="360"/>
+      </w:pPr>
+      <w:rPr>
+        <w:rFonts w:ascii="Wingdings" w:hAnsi="Wingdings" w:hint="default"/>
+      </w:rPr>
+    </w:lvl>
+    <w:lvl w:ilvl="6" w:tplc="08090001" w:tentative="1">
+      <w:start w:val="1"/>
+      <w:numFmt w:val="bullet"/>
+      <w:lvlText w:val=""/>
+      <w:lvlJc w:val="left"/>
+      <w:pPr>
+        <w:ind w:left="5040" w:hanging="360"/>
+      </w:pPr>
+      <w:rPr>
+        <w:rFonts w:ascii="Symbol" w:hAnsi="Symbol" w:hint="default"/>
+      </w:rPr>
+    </w:lvl>
+    <w:lvl w:ilvl="7" w:tplc="08090003" w:tentative="1">
+      <w:start w:val="1"/>
+      <w:numFmt w:val="bullet"/>
+      <w:lvlText w:val="o"/>
+      <w:lvlJc w:val="left"/>
+      <w:pPr>
+        <w:ind w:left="5760" w:hanging="360"/>
+      </w:pPr>
+      <w:rPr>
+        <w:rFonts w:ascii="Courier New" w:hAnsi="Courier New" w:cs="Courier New" w:hint="default"/>
+      </w:rPr>
+    </w:lvl>
+    <w:lvl w:ilvl="8" w:tplc="08090005" w:tentative="1">
+      <w:start w:val="1"/>
+      <w:numFmt w:val="bullet"/>
+      <w:lvlText w:val=""/>
+      <w:lvlJc w:val="left"/>
+      <w:pPr>
+        <w:ind w:left="6480" w:hanging="360"/>
+      </w:pPr>
+      <w:rPr>
+        <w:rFonts w:ascii="Wingdings" w:hAnsi="Wingdings" w:hint="default"/>
+      </w:rPr>
+    </w:lvl>
+  </w:abstractNum>
+  <w:abstractNum w:abstractNumId="4" w15:restartNumberingAfterBreak="0">
+    <w:nsid w:val="33A31F84"/>
+    <w:multiLevelType w:val="hybridMultilevel"/>
+    <w:tmpl w:val="889E8D62"/>
+    <w:lvl w:ilvl="0" w:tplc="08090001">
+      <w:start w:val="1"/>
+      <w:numFmt w:val="bullet"/>
+      <w:lvlText w:val=""/>
+      <w:lvlJc w:val="left"/>
+      <w:pPr>
+        <w:ind w:left="720" w:hanging="360"/>
+      </w:pPr>
+      <w:rPr>
+        <w:rFonts w:ascii="Symbol" w:hAnsi="Symbol" w:hint="default"/>
+      </w:rPr>
+    </w:lvl>
+    <w:lvl w:ilvl="1" w:tplc="08090003" w:tentative="1">
+      <w:start w:val="1"/>
+      <w:numFmt w:val="bullet"/>
+      <w:lvlText w:val="o"/>
+      <w:lvlJc w:val="left"/>
+      <w:pPr>
+        <w:ind w:left="1440" w:hanging="360"/>
+      </w:pPr>
+      <w:rPr>
+        <w:rFonts w:ascii="Courier New" w:hAnsi="Courier New" w:cs="Courier New" w:hint="default"/>
+      </w:rPr>
+    </w:lvl>
+    <w:lvl w:ilvl="2" w:tplc="08090005" w:tentative="1">
+      <w:start w:val="1"/>
+      <w:numFmt w:val="bullet"/>
+      <w:lvlText w:val=""/>
+      <w:lvlJc w:val="left"/>
+      <w:pPr>
+        <w:ind w:left="2160" w:hanging="360"/>
+      </w:pPr>
+      <w:rPr>
+        <w:rFonts w:ascii="Wingdings" w:hAnsi="Wingdings" w:hint="default"/>
+      </w:rPr>
+    </w:lvl>
+    <w:lvl w:ilvl="3" w:tplc="08090001" w:tentative="1">
+      <w:start w:val="1"/>
+      <w:numFmt w:val="bullet"/>
+      <w:lvlText w:val=""/>
+      <w:lvlJc w:val="left"/>
+      <w:pPr>
+        <w:ind w:left="2880" w:hanging="360"/>
+      </w:pPr>
+      <w:rPr>
+        <w:rFonts w:ascii="Symbol" w:hAnsi="Symbol" w:hint="default"/>
+      </w:rPr>
+    </w:lvl>
+    <w:lvl w:ilvl="4" w:tplc="08090003" w:tentative="1">
+      <w:start w:val="1"/>
+      <w:numFmt w:val="bullet"/>
+      <w:lvlText w:val="o"/>
+      <w:lvlJc w:val="left"/>
+      <w:pPr>
+        <w:ind w:left="3600" w:hanging="360"/>
+      </w:pPr>
+      <w:rPr>
+        <w:rFonts w:ascii="Courier New" w:hAnsi="Courier New" w:cs="Courier New" w:hint="default"/>
+      </w:rPr>
+    </w:lvl>
+    <w:lvl w:ilvl="5" w:tplc="08090005" w:tentative="1">
+      <w:start w:val="1"/>
+      <w:numFmt w:val="bullet"/>
+      <w:lvlText w:val=""/>
+      <w:lvlJc w:val="left"/>
+      <w:pPr>
+        <w:ind w:left="4320" w:hanging="360"/>
+      </w:pPr>
+      <w:rPr>
+        <w:rFonts w:ascii="Wingdings" w:hAnsi="Wingdings" w:hint="default"/>
+      </w:rPr>
+    </w:lvl>
+    <w:lvl w:ilvl="6" w:tplc="08090001" w:tentative="1">
+      <w:start w:val="1"/>
+      <w:numFmt w:val="bullet"/>
+      <w:lvlText w:val=""/>
+      <w:lvlJc w:val="left"/>
+      <w:pPr>
+        <w:ind w:left="5040" w:hanging="360"/>
+      </w:pPr>
+      <w:rPr>
+        <w:rFonts w:ascii="Symbol" w:hAnsi="Symbol" w:hint="default"/>
+      </w:rPr>
+    </w:lvl>
+    <w:lvl w:ilvl="7" w:tplc="08090003" w:tentative="1">
+      <w:start w:val="1"/>
+      <w:numFmt w:val="bullet"/>
+      <w:lvlText w:val="o"/>
+      <w:lvlJc w:val="left"/>
+      <w:pPr>
+        <w:ind w:left="5760" w:hanging="360"/>
+      </w:pPr>
+      <w:rPr>
+        <w:rFonts w:ascii="Courier New" w:hAnsi="Courier New" w:cs="Courier New" w:hint="default"/>
+      </w:rPr>
+    </w:lvl>
+    <w:lvl w:ilvl="8" w:tplc="08090005" w:tentative="1">
+      <w:start w:val="1"/>
+      <w:numFmt w:val="bullet"/>
+      <w:lvlText w:val=""/>
+      <w:lvlJc w:val="left"/>
+      <w:pPr>
+        <w:ind w:left="6480" w:hanging="360"/>
+      </w:pPr>
+      <w:rPr>
+        <w:rFonts w:ascii="Wingdings" w:hAnsi="Wingdings" w:hint="default"/>
+      </w:rPr>
+    </w:lvl>
+  </w:abstractNum>
+  <w:abstractNum w:abstractNumId="5" w15:restartNumberingAfterBreak="0">
     <w:nsid w:val="39B46616"/>
     <w:multiLevelType w:val="hybridMultilevel"/>
     <w:tmpl w:val="434AC152"/>
@@ -705,7 +2444,233 @@
       </w:rPr>
     </w:lvl>
   </w:abstractNum>
-  <w:abstractNum w:abstractNumId="1" w15:restartNumberingAfterBreak="0">
+  <w:abstractNum w:abstractNumId="6" w15:restartNumberingAfterBreak="0">
+    <w:nsid w:val="464F7AED"/>
+    <w:multiLevelType w:val="hybridMultilevel"/>
+    <w:tmpl w:val="6E38E41E"/>
+    <w:lvl w:ilvl="0" w:tplc="08090001">
+      <w:start w:val="1"/>
+      <w:numFmt w:val="bullet"/>
+      <w:lvlText w:val=""/>
+      <w:lvlJc w:val="left"/>
+      <w:pPr>
+        <w:ind w:left="720" w:hanging="360"/>
+      </w:pPr>
+      <w:rPr>
+        <w:rFonts w:ascii="Symbol" w:hAnsi="Symbol" w:hint="default"/>
+      </w:rPr>
+    </w:lvl>
+    <w:lvl w:ilvl="1" w:tplc="08090003" w:tentative="1">
+      <w:start w:val="1"/>
+      <w:numFmt w:val="bullet"/>
+      <w:lvlText w:val="o"/>
+      <w:lvlJc w:val="left"/>
+      <w:pPr>
+        <w:ind w:left="1440" w:hanging="360"/>
+      </w:pPr>
+      <w:rPr>
+        <w:rFonts w:ascii="Courier New" w:hAnsi="Courier New" w:cs="Courier New" w:hint="default"/>
+      </w:rPr>
+    </w:lvl>
+    <w:lvl w:ilvl="2" w:tplc="08090005" w:tentative="1">
+      <w:start w:val="1"/>
+      <w:numFmt w:val="bullet"/>
+      <w:lvlText w:val=""/>
+      <w:lvlJc w:val="left"/>
+      <w:pPr>
+        <w:ind w:left="2160" w:hanging="360"/>
+      </w:pPr>
+      <w:rPr>
+        <w:rFonts w:ascii="Wingdings" w:hAnsi="Wingdings" w:hint="default"/>
+      </w:rPr>
+    </w:lvl>
+    <w:lvl w:ilvl="3" w:tplc="08090001" w:tentative="1">
+      <w:start w:val="1"/>
+      <w:numFmt w:val="bullet"/>
+      <w:lvlText w:val=""/>
+      <w:lvlJc w:val="left"/>
+      <w:pPr>
+        <w:ind w:left="2880" w:hanging="360"/>
+      </w:pPr>
+      <w:rPr>
+        <w:rFonts w:ascii="Symbol" w:hAnsi="Symbol" w:hint="default"/>
+      </w:rPr>
+    </w:lvl>
+    <w:lvl w:ilvl="4" w:tplc="08090003" w:tentative="1">
+      <w:start w:val="1"/>
+      <w:numFmt w:val="bullet"/>
+      <w:lvlText w:val="o"/>
+      <w:lvlJc w:val="left"/>
+      <w:pPr>
+        <w:ind w:left="3600" w:hanging="360"/>
+      </w:pPr>
+      <w:rPr>
+        <w:rFonts w:ascii="Courier New" w:hAnsi="Courier New" w:cs="Courier New" w:hint="default"/>
+      </w:rPr>
+    </w:lvl>
+    <w:lvl w:ilvl="5" w:tplc="08090005" w:tentative="1">
+      <w:start w:val="1"/>
+      <w:numFmt w:val="bullet"/>
+      <w:lvlText w:val=""/>
+      <w:lvlJc w:val="left"/>
+      <w:pPr>
+        <w:ind w:left="4320" w:hanging="360"/>
+      </w:pPr>
+      <w:rPr>
+        <w:rFonts w:ascii="Wingdings" w:hAnsi="Wingdings" w:hint="default"/>
+      </w:rPr>
+    </w:lvl>
+    <w:lvl w:ilvl="6" w:tplc="08090001" w:tentative="1">
+      <w:start w:val="1"/>
+      <w:numFmt w:val="bullet"/>
+      <w:lvlText w:val=""/>
+      <w:lvlJc w:val="left"/>
+      <w:pPr>
+        <w:ind w:left="5040" w:hanging="360"/>
+      </w:pPr>
+      <w:rPr>
+        <w:rFonts w:ascii="Symbol" w:hAnsi="Symbol" w:hint="default"/>
+      </w:rPr>
+    </w:lvl>
+    <w:lvl w:ilvl="7" w:tplc="08090003" w:tentative="1">
+      <w:start w:val="1"/>
+      <w:numFmt w:val="bullet"/>
+      <w:lvlText w:val="o"/>
+      <w:lvlJc w:val="left"/>
+      <w:pPr>
+        <w:ind w:left="5760" w:hanging="360"/>
+      </w:pPr>
+      <w:rPr>
+        <w:rFonts w:ascii="Courier New" w:hAnsi="Courier New" w:cs="Courier New" w:hint="default"/>
+      </w:rPr>
+    </w:lvl>
+    <w:lvl w:ilvl="8" w:tplc="08090005" w:tentative="1">
+      <w:start w:val="1"/>
+      <w:numFmt w:val="bullet"/>
+      <w:lvlText w:val=""/>
+      <w:lvlJc w:val="left"/>
+      <w:pPr>
+        <w:ind w:left="6480" w:hanging="360"/>
+      </w:pPr>
+      <w:rPr>
+        <w:rFonts w:ascii="Wingdings" w:hAnsi="Wingdings" w:hint="default"/>
+      </w:rPr>
+    </w:lvl>
+  </w:abstractNum>
+  <w:abstractNum w:abstractNumId="7" w15:restartNumberingAfterBreak="0">
+    <w:nsid w:val="4FD55C66"/>
+    <w:multiLevelType w:val="hybridMultilevel"/>
+    <w:tmpl w:val="01C4304E"/>
+    <w:lvl w:ilvl="0" w:tplc="08090001">
+      <w:start w:val="1"/>
+      <w:numFmt w:val="bullet"/>
+      <w:lvlText w:val=""/>
+      <w:lvlJc w:val="left"/>
+      <w:pPr>
+        <w:ind w:left="720" w:hanging="360"/>
+      </w:pPr>
+      <w:rPr>
+        <w:rFonts w:ascii="Symbol" w:hAnsi="Symbol" w:hint="default"/>
+      </w:rPr>
+    </w:lvl>
+    <w:lvl w:ilvl="1" w:tplc="08090003" w:tentative="1">
+      <w:start w:val="1"/>
+      <w:numFmt w:val="bullet"/>
+      <w:lvlText w:val="o"/>
+      <w:lvlJc w:val="left"/>
+      <w:pPr>
+        <w:ind w:left="1440" w:hanging="360"/>
+      </w:pPr>
+      <w:rPr>
+        <w:rFonts w:ascii="Courier New" w:hAnsi="Courier New" w:cs="Courier New" w:hint="default"/>
+      </w:rPr>
+    </w:lvl>
+    <w:lvl w:ilvl="2" w:tplc="08090005" w:tentative="1">
+      <w:start w:val="1"/>
+      <w:numFmt w:val="bullet"/>
+      <w:lvlText w:val=""/>
+      <w:lvlJc w:val="left"/>
+      <w:pPr>
+        <w:ind w:left="2160" w:hanging="360"/>
+      </w:pPr>
+      <w:rPr>
+        <w:rFonts w:ascii="Wingdings" w:hAnsi="Wingdings" w:hint="default"/>
+      </w:rPr>
+    </w:lvl>
+    <w:lvl w:ilvl="3" w:tplc="08090001" w:tentative="1">
+      <w:start w:val="1"/>
+      <w:numFmt w:val="bullet"/>
+      <w:lvlText w:val=""/>
+      <w:lvlJc w:val="left"/>
+      <w:pPr>
+        <w:ind w:left="2880" w:hanging="360"/>
+      </w:pPr>
+      <w:rPr>
+        <w:rFonts w:ascii="Symbol" w:hAnsi="Symbol" w:hint="default"/>
+      </w:rPr>
+    </w:lvl>
+    <w:lvl w:ilvl="4" w:tplc="08090003" w:tentative="1">
+      <w:start w:val="1"/>
+      <w:numFmt w:val="bullet"/>
+      <w:lvlText w:val="o"/>
+      <w:lvlJc w:val="left"/>
+      <w:pPr>
+        <w:ind w:left="3600" w:hanging="360"/>
+      </w:pPr>
+      <w:rPr>
+        <w:rFonts w:ascii="Courier New" w:hAnsi="Courier New" w:cs="Courier New" w:hint="default"/>
+      </w:rPr>
+    </w:lvl>
+    <w:lvl w:ilvl="5" w:tplc="08090005" w:tentative="1">
+      <w:start w:val="1"/>
+      <w:numFmt w:val="bullet"/>
+      <w:lvlText w:val=""/>
+      <w:lvlJc w:val="left"/>
+      <w:pPr>
+        <w:ind w:left="4320" w:hanging="360"/>
+      </w:pPr>
+      <w:rPr>
+        <w:rFonts w:ascii="Wingdings" w:hAnsi="Wingdings" w:hint="default"/>
+      </w:rPr>
+    </w:lvl>
+    <w:lvl w:ilvl="6" w:tplc="08090001" w:tentative="1">
+      <w:start w:val="1"/>
+      <w:numFmt w:val="bullet"/>
+      <w:lvlText w:val=""/>
+      <w:lvlJc w:val="left"/>
+      <w:pPr>
+        <w:ind w:left="5040" w:hanging="360"/>
+      </w:pPr>
+      <w:rPr>
+        <w:rFonts w:ascii="Symbol" w:hAnsi="Symbol" w:hint="default"/>
+      </w:rPr>
+    </w:lvl>
+    <w:lvl w:ilvl="7" w:tplc="08090003" w:tentative="1">
+      <w:start w:val="1"/>
+      <w:numFmt w:val="bullet"/>
+      <w:lvlText w:val="o"/>
+      <w:lvlJc w:val="left"/>
+      <w:pPr>
+        <w:ind w:left="5760" w:hanging="360"/>
+      </w:pPr>
+      <w:rPr>
+        <w:rFonts w:ascii="Courier New" w:hAnsi="Courier New" w:cs="Courier New" w:hint="default"/>
+      </w:rPr>
+    </w:lvl>
+    <w:lvl w:ilvl="8" w:tplc="08090005" w:tentative="1">
+      <w:start w:val="1"/>
+      <w:numFmt w:val="bullet"/>
+      <w:lvlText w:val=""/>
+      <w:lvlJc w:val="left"/>
+      <w:pPr>
+        <w:ind w:left="6480" w:hanging="360"/>
+      </w:pPr>
+      <w:rPr>
+        <w:rFonts w:ascii="Wingdings" w:hAnsi="Wingdings" w:hint="default"/>
+      </w:rPr>
+    </w:lvl>
+  </w:abstractNum>
+  <w:abstractNum w:abstractNumId="8" w15:restartNumberingAfterBreak="0">
     <w:nsid w:val="5A0D7C4B"/>
     <w:multiLevelType w:val="hybridMultilevel"/>
     <w:tmpl w:val="31DA067C"/>
@@ -818,7 +2783,7 @@
       </w:rPr>
     </w:lvl>
   </w:abstractNum>
-  <w:abstractNum w:abstractNumId="2" w15:restartNumberingAfterBreak="0">
+  <w:abstractNum w:abstractNumId="9" w15:restartNumberingAfterBreak="0">
     <w:nsid w:val="65DC6FA0"/>
     <w:multiLevelType w:val="hybridMultilevel"/>
     <w:tmpl w:val="143A7512"/>
@@ -931,14 +2896,151 @@
       </w:rPr>
     </w:lvl>
   </w:abstractNum>
+  <w:abstractNum w:abstractNumId="10" w15:restartNumberingAfterBreak="0">
+    <w:nsid w:val="67631A66"/>
+    <w:multiLevelType w:val="hybridMultilevel"/>
+    <w:tmpl w:val="FA82063A"/>
+    <w:lvl w:ilvl="0" w:tplc="08090001">
+      <w:start w:val="1"/>
+      <w:numFmt w:val="bullet"/>
+      <w:lvlText w:val=""/>
+      <w:lvlJc w:val="left"/>
+      <w:pPr>
+        <w:ind w:left="720" w:hanging="360"/>
+      </w:pPr>
+      <w:rPr>
+        <w:rFonts w:ascii="Symbol" w:hAnsi="Symbol" w:hint="default"/>
+      </w:rPr>
+    </w:lvl>
+    <w:lvl w:ilvl="1" w:tplc="08090003" w:tentative="1">
+      <w:start w:val="1"/>
+      <w:numFmt w:val="bullet"/>
+      <w:lvlText w:val="o"/>
+      <w:lvlJc w:val="left"/>
+      <w:pPr>
+        <w:ind w:left="1440" w:hanging="360"/>
+      </w:pPr>
+      <w:rPr>
+        <w:rFonts w:ascii="Courier New" w:hAnsi="Courier New" w:cs="Courier New" w:hint="default"/>
+      </w:rPr>
+    </w:lvl>
+    <w:lvl w:ilvl="2" w:tplc="08090005" w:tentative="1">
+      <w:start w:val="1"/>
+      <w:numFmt w:val="bullet"/>
+      <w:lvlText w:val=""/>
+      <w:lvlJc w:val="left"/>
+      <w:pPr>
+        <w:ind w:left="2160" w:hanging="360"/>
+      </w:pPr>
+      <w:rPr>
+        <w:rFonts w:ascii="Wingdings" w:hAnsi="Wingdings" w:hint="default"/>
+      </w:rPr>
+    </w:lvl>
+    <w:lvl w:ilvl="3" w:tplc="08090001" w:tentative="1">
+      <w:start w:val="1"/>
+      <w:numFmt w:val="bullet"/>
+      <w:lvlText w:val=""/>
+      <w:lvlJc w:val="left"/>
+      <w:pPr>
+        <w:ind w:left="2880" w:hanging="360"/>
+      </w:pPr>
+      <w:rPr>
+        <w:rFonts w:ascii="Symbol" w:hAnsi="Symbol" w:hint="default"/>
+      </w:rPr>
+    </w:lvl>
+    <w:lvl w:ilvl="4" w:tplc="08090003" w:tentative="1">
+      <w:start w:val="1"/>
+      <w:numFmt w:val="bullet"/>
+      <w:lvlText w:val="o"/>
+      <w:lvlJc w:val="left"/>
+      <w:pPr>
+        <w:ind w:left="3600" w:hanging="360"/>
+      </w:pPr>
+      <w:rPr>
+        <w:rFonts w:ascii="Courier New" w:hAnsi="Courier New" w:cs="Courier New" w:hint="default"/>
+      </w:rPr>
+    </w:lvl>
+    <w:lvl w:ilvl="5" w:tplc="08090005" w:tentative="1">
+      <w:start w:val="1"/>
+      <w:numFmt w:val="bullet"/>
+      <w:lvlText w:val=""/>
+      <w:lvlJc w:val="left"/>
+      <w:pPr>
+        <w:ind w:left="4320" w:hanging="360"/>
+      </w:pPr>
+      <w:rPr>
+        <w:rFonts w:ascii="Wingdings" w:hAnsi="Wingdings" w:hint="default"/>
+      </w:rPr>
+    </w:lvl>
+    <w:lvl w:ilvl="6" w:tplc="08090001" w:tentative="1">
+      <w:start w:val="1"/>
+      <w:numFmt w:val="bullet"/>
+      <w:lvlText w:val=""/>
+      <w:lvlJc w:val="left"/>
+      <w:pPr>
+        <w:ind w:left="5040" w:hanging="360"/>
+      </w:pPr>
+      <w:rPr>
+        <w:rFonts w:ascii="Symbol" w:hAnsi="Symbol" w:hint="default"/>
+      </w:rPr>
+    </w:lvl>
+    <w:lvl w:ilvl="7" w:tplc="08090003" w:tentative="1">
+      <w:start w:val="1"/>
+      <w:numFmt w:val="bullet"/>
+      <w:lvlText w:val="o"/>
+      <w:lvlJc w:val="left"/>
+      <w:pPr>
+        <w:ind w:left="5760" w:hanging="360"/>
+      </w:pPr>
+      <w:rPr>
+        <w:rFonts w:ascii="Courier New" w:hAnsi="Courier New" w:cs="Courier New" w:hint="default"/>
+      </w:rPr>
+    </w:lvl>
+    <w:lvl w:ilvl="8" w:tplc="08090005" w:tentative="1">
+      <w:start w:val="1"/>
+      <w:numFmt w:val="bullet"/>
+      <w:lvlText w:val=""/>
+      <w:lvlJc w:val="left"/>
+      <w:pPr>
+        <w:ind w:left="6480" w:hanging="360"/>
+      </w:pPr>
+      <w:rPr>
+        <w:rFonts w:ascii="Wingdings" w:hAnsi="Wingdings" w:hint="default"/>
+      </w:rPr>
+    </w:lvl>
+  </w:abstractNum>
   <w:num w:numId="1">
+    <w:abstractNumId w:val="8"/>
+  </w:num>
+  <w:num w:numId="2">
+    <w:abstractNumId w:val="9"/>
+  </w:num>
+  <w:num w:numId="3">
+    <w:abstractNumId w:val="5"/>
+  </w:num>
+  <w:num w:numId="4">
     <w:abstractNumId w:val="1"/>
   </w:num>
-  <w:num w:numId="2">
+  <w:num w:numId="5">
+    <w:abstractNumId w:val="7"/>
+  </w:num>
+  <w:num w:numId="6">
+    <w:abstractNumId w:val="10"/>
+  </w:num>
+  <w:num w:numId="7">
+    <w:abstractNumId w:val="0"/>
+  </w:num>
+  <w:num w:numId="8">
+    <w:abstractNumId w:val="4"/>
+  </w:num>
+  <w:num w:numId="9">
+    <w:abstractNumId w:val="6"/>
+  </w:num>
+  <w:num w:numId="10">
     <w:abstractNumId w:val="2"/>
   </w:num>
-  <w:num w:numId="3">
-    <w:abstractNumId w:val="0"/>
+  <w:num w:numId="11">
+    <w:abstractNumId w:val="3"/>
   </w:num>
 </w:numbering>
 </file>

</xml_diff>